<commit_message>
caricamento parte 2 esercizio covid
</commit_message>
<xml_diff>
--- a/Week 1 -Modulo 1/Es_Covid.docx
+++ b/Week 1 -Modulo 1/Es_Covid.docx
@@ -256,7 +256,35 @@
             <w:rStyle w:val="Collegamentoipertestuale"/>
             <w:rFonts w:ascii="Arial Narrow" w:hAnsi="Arial Narrow"/>
           </w:rPr>
-          <w:t>https://www.epicentro.iss.it/coronavirus/sars-cov-2-sorveglianza-dati</w:t>
+          <w:t>https://www.epicentro.i</w:t>
+        </w:r>
+        <w:r>
+          <w:rPr>
+            <w:rStyle w:val="Collegamentoipertestuale"/>
+            <w:rFonts w:ascii="Arial Narrow" w:hAnsi="Arial Narrow"/>
+          </w:rPr>
+          <w:t>s</w:t>
+        </w:r>
+        <w:r>
+          <w:rPr>
+            <w:rStyle w:val="Collegamentoipertestuale"/>
+            <w:rFonts w:ascii="Arial Narrow" w:hAnsi="Arial Narrow"/>
+          </w:rPr>
+          <w:t>s.it/</w:t>
+        </w:r>
+        <w:r>
+          <w:rPr>
+            <w:rStyle w:val="Collegamentoipertestuale"/>
+            <w:rFonts w:ascii="Arial Narrow" w:hAnsi="Arial Narrow"/>
+          </w:rPr>
+          <w:t>c</w:t>
+        </w:r>
+        <w:r>
+          <w:rPr>
+            <w:rStyle w:val="Collegamentoipertestuale"/>
+            <w:rFonts w:ascii="Arial Narrow" w:hAnsi="Arial Narrow"/>
+          </w:rPr>
+          <w:t>oronavirus/sars-cov-2-sorveglianza-dati</w:t>
         </w:r>
       </w:hyperlink>
     </w:p>
@@ -391,7 +419,21 @@
             <w:rStyle w:val="Collegamentoipertestuale"/>
             <w:rFonts w:ascii="Arial Narrow" w:hAnsi="Arial Narrow"/>
           </w:rPr>
-          <w:t>https://github.com/owid/covid-19-data/blob/master/public/data/owid-covid-data.csv</w:t>
+          <w:t>https://github.c</w:t>
+        </w:r>
+        <w:r>
+          <w:rPr>
+            <w:rStyle w:val="Collegamentoipertestuale"/>
+            <w:rFonts w:ascii="Arial Narrow" w:hAnsi="Arial Narrow"/>
+          </w:rPr>
+          <w:t>o</w:t>
+        </w:r>
+        <w:r>
+          <w:rPr>
+            <w:rStyle w:val="Collegamentoipertestuale"/>
+            <w:rFonts w:ascii="Arial Narrow" w:hAnsi="Arial Narrow"/>
+          </w:rPr>
+          <w:t>m/owid/covid-19-data/blob/master/public/data/owid-covid-data.csv</w:t>
         </w:r>
       </w:hyperlink>
     </w:p>
@@ -446,14 +488,7 @@
         <w:rPr>
           <w:rFonts w:ascii="Arial Narrow" w:hAnsi="Arial Narrow"/>
         </w:rPr>
-        <w:t xml:space="preserve">Campi : 67 campi che vanno dai ricoveri, ai casi positivi e decessi fino all'incidenza </w:t>
-      </w:r>
-      <w:r>
-        <w:rPr>
-          <w:rFonts w:ascii="Arial Narrow" w:hAnsi="Arial Narrow"/>
-        </w:rPr>
-        <w:br/>
-        <w:t xml:space="preserve">             sulla popolazione per età, condizioni sanitarie etc.</w:t>
+        <w:t>Campi : 67 campi che vanno dai ricoveri, ai casi positivi e decessi fino all'incidenza sulla popolazione per età, condizioni sanitarie etc.</w:t>
       </w:r>
     </w:p>
     <w:p>
@@ -521,7 +556,35 @@
             <w:rStyle w:val="Collegamentoipertestuale"/>
             <w:rFonts w:ascii="Arial Narrow" w:hAnsi="Arial Narrow"/>
           </w:rPr>
-          <w:t>https://www.ecdc.europa.eu/en/covid-19/data</w:t>
+          <w:t>https://www.ecdc.e</w:t>
+        </w:r>
+        <w:r>
+          <w:rPr>
+            <w:rStyle w:val="Collegamentoipertestuale"/>
+            <w:rFonts w:ascii="Arial Narrow" w:hAnsi="Arial Narrow"/>
+          </w:rPr>
+          <w:t>u</w:t>
+        </w:r>
+        <w:r>
+          <w:rPr>
+            <w:rStyle w:val="Collegamentoipertestuale"/>
+            <w:rFonts w:ascii="Arial Narrow" w:hAnsi="Arial Narrow"/>
+          </w:rPr>
+          <w:t>ropa.eu</w:t>
+        </w:r>
+        <w:r>
+          <w:rPr>
+            <w:rStyle w:val="Collegamentoipertestuale"/>
+            <w:rFonts w:ascii="Arial Narrow" w:hAnsi="Arial Narrow"/>
+          </w:rPr>
+          <w:t>/</w:t>
+        </w:r>
+        <w:r>
+          <w:rPr>
+            <w:rStyle w:val="Collegamentoipertestuale"/>
+            <w:rFonts w:ascii="Arial Narrow" w:hAnsi="Arial Narrow"/>
+          </w:rPr>
+          <w:t>en/covid-19/data</w:t>
         </w:r>
       </w:hyperlink>
     </w:p>
@@ -589,21 +652,13 @@
         <w:rPr>
           <w:rFonts w:ascii="Arial Narrow" w:hAnsi="Arial Narrow"/>
         </w:rPr>
-        <w:t xml:space="preserve">Campi : molto basilari e non propriamente ben organizzati. I campi che interessano </w:t>
-      </w:r>
-      <w:r>
-        <w:rPr>
-          <w:rFonts w:ascii="Arial Narrow" w:hAnsi="Arial Narrow"/>
-        </w:rPr>
-        <w:br/>
-        <w:t xml:space="preserve">             l'esercizio  sono utilizzati come righe, nel caso dei positivi e dei decessi. </w:t>
-      </w:r>
-      <w:r>
-        <w:rPr>
-          <w:rFonts w:ascii="Arial Narrow" w:hAnsi="Arial Narrow"/>
-        </w:rPr>
-        <w:br/>
-        <w:t xml:space="preserve">             Gli altri servono ad identificare la nazione e la data</w:t>
+        <w:t>Campi : molto basilari e non propriamente ben organizzati. I campi che interessano l'esercizio  sono utilizzati come righe, nel caso dei positivi e dei decessi. Gli altri servono ad identificare la nazione e la data</w:t>
+      </w:r>
+      <w:r>
+        <w:rPr>
+          <w:rFonts w:ascii="Arial Narrow" w:hAnsi="Arial Narrow"/>
+        </w:rPr>
+        <w:t>.</w:t>
       </w:r>
     </w:p>
     <w:p>
@@ -671,7 +726,28 @@
             <w:rStyle w:val="Collegamentoipertestuale"/>
             <w:rFonts w:ascii="Arial Narrow" w:hAnsi="Arial Narrow"/>
           </w:rPr>
-          <w:t>https://www.who.int/data</w:t>
+          <w:t>https://www.who.in</w:t>
+        </w:r>
+        <w:r>
+          <w:rPr>
+            <w:rStyle w:val="Collegamentoipertestuale"/>
+            <w:rFonts w:ascii="Arial Narrow" w:hAnsi="Arial Narrow"/>
+          </w:rPr>
+          <w:t>t</w:t>
+        </w:r>
+        <w:r>
+          <w:rPr>
+            <w:rStyle w:val="Collegamentoipertestuale"/>
+            <w:rFonts w:ascii="Arial Narrow" w:hAnsi="Arial Narrow"/>
+          </w:rPr>
+          <w:t>/</w:t>
+        </w:r>
+        <w:r>
+          <w:rPr>
+            <w:rStyle w:val="Collegamentoipertestuale"/>
+            <w:rFonts w:ascii="Arial Narrow" w:hAnsi="Arial Narrow"/>
+          </w:rPr>
+          <w:t>data</w:t>
         </w:r>
       </w:hyperlink>
     </w:p>
@@ -1638,6 +1714,141 @@
         <w:tab/>
         <w:t>Punto 3</w:t>
       </w:r>
+    </w:p>
+    <w:p>
+      <w:pPr>
+        <w:spacing w:after="0"/>
+        <w:ind w:left="709"/>
+        <w:rPr>
+          <w:rFonts w:ascii="Arial Narrow" w:hAnsi="Arial Narrow"/>
+        </w:rPr>
+      </w:pPr>
+      <w:r>
+        <w:rPr>
+          <w:rFonts w:ascii="Arial Narrow" w:hAnsi="Arial Narrow"/>
+        </w:rPr>
+        <w:t>Data Engineer: in tutti e 5 i casi si è occupato della raccolta dei dati che, in alcuni casi, è risultato essere veramente gravoso considerando che certi dataset raccolgo informazioni a livello globale.</w:t>
+      </w:r>
+    </w:p>
+    <w:p>
+      <w:pPr>
+        <w:spacing w:after="0"/>
+        <w:ind w:left="709"/>
+        <w:rPr>
+          <w:rFonts w:ascii="Arial Narrow" w:hAnsi="Arial Narrow"/>
+        </w:rPr>
+      </w:pPr>
+      <w:r>
+        <w:rPr>
+          <w:rFonts w:ascii="Arial Narrow" w:hAnsi="Arial Narrow"/>
+        </w:rPr>
+        <w:t xml:space="preserve">Data Analyst e Data Scientist: </w:t>
+      </w:r>
+      <w:r>
+        <w:rPr>
+          <w:rFonts w:ascii="Arial Narrow" w:hAnsi="Arial Narrow"/>
+        </w:rPr>
+        <w:t>il lavoro più importante è stato fatto sicuramente nel dataset 5 che permette all’utente di esaminare e consultare i dati in maniera grafica ed intuitiva. Negli altri, tolto il lavoro di catalogazione e descrizione della raccolta, non è stato realizzato un importante lavoro grafico.</w:t>
+      </w:r>
+    </w:p>
+    <w:p>
+      <w:pPr>
+        <w:spacing w:after="0"/>
+        <w:ind w:firstLine="709"/>
+        <w:rPr>
+          <w:rFonts w:ascii="Arial Narrow" w:hAnsi="Arial Narrow"/>
+        </w:rPr>
+      </w:pPr>
+    </w:p>
+    <w:p>
+      <w:pPr>
+        <w:spacing w:after="0"/>
+        <w:ind w:firstLine="708"/>
+        <w:rPr>
+          <w:rFonts w:ascii="Arial Narrow" w:hAnsi="Arial Narrow"/>
+        </w:rPr>
+      </w:pPr>
+      <w:r>
+        <w:rPr>
+          <w:rFonts w:ascii="Arial Narrow" w:hAnsi="Arial Narrow"/>
+        </w:rPr>
+        <w:t>Punto 4 - I metadati</w:t>
+      </w:r>
+    </w:p>
+    <w:p>
+      <w:pPr>
+        <w:spacing w:after="0"/>
+        <w:ind w:left="709"/>
+        <w:rPr>
+          <w:rFonts w:ascii="Arial Narrow" w:hAnsi="Arial Narrow"/>
+        </w:rPr>
+      </w:pPr>
+      <w:r>
+        <w:rPr>
+          <w:rFonts w:ascii="Arial Narrow" w:hAnsi="Arial Narrow"/>
+        </w:rPr>
+        <w:t>Nel caso dei Dataset n. 1 e 3, ovvero quelli raccolti in dei repository Github, i metadata non si trovavano internamente il dataset presi in esame ma in file esterni tipo README in cui, in parte, vengono descritti i dati raccolti e come sono somministrati.</w:t>
+      </w:r>
+    </w:p>
+    <w:p>
+      <w:pPr>
+        <w:spacing w:after="0"/>
+        <w:ind w:left="709"/>
+        <w:rPr>
+          <w:rFonts w:ascii="Arial Narrow" w:hAnsi="Arial Narrow"/>
+        </w:rPr>
+      </w:pPr>
+      <w:r>
+        <w:rPr>
+          <w:rFonts w:ascii="Arial Narrow" w:hAnsi="Arial Narrow"/>
+        </w:rPr>
+        <w:t>Nel caso del Dataset n. 2, la descrizione dei campi è riportata sia sulla pagina web dove è possibile recuperare il dataset che all’interno delle schede del file xlsx.</w:t>
+      </w:r>
+    </w:p>
+    <w:p>
+      <w:pPr>
+        <w:spacing w:after="0"/>
+        <w:ind w:left="709"/>
+        <w:rPr>
+          <w:rFonts w:ascii="Arial Narrow" w:hAnsi="Arial Narrow"/>
+        </w:rPr>
+      </w:pPr>
+      <w:r>
+        <w:rPr>
+          <w:rFonts w:ascii="Arial Narrow" w:hAnsi="Arial Narrow"/>
+        </w:rPr>
+        <w:t>Nel caso del Dataset n. 4 le descrizioni le descrizioni sono contenute in file separati ma recuperabili sullo stesso sito in cui si trova il dataset.</w:t>
+      </w:r>
+    </w:p>
+    <w:p>
+      <w:pPr>
+        <w:spacing w:after="0"/>
+        <w:ind w:left="709"/>
+        <w:rPr>
+          <w:rFonts w:ascii="Arial Narrow" w:hAnsi="Arial Narrow"/>
+        </w:rPr>
+      </w:pPr>
+      <w:r>
+        <w:rPr>
+          <w:rFonts w:ascii="Arial Narrow" w:hAnsi="Arial Narrow"/>
+        </w:rPr>
+        <w:t>Nel caso del Dataset n. 5</w:t>
+      </w:r>
+      <w:r>
+        <w:rPr>
+          <w:rFonts w:ascii="Arial Narrow" w:hAnsi="Arial Narrow"/>
+        </w:rPr>
+        <w:t xml:space="preserve"> i metadati sono presenti solo sul sito. I campi sono pochi ma il sito web è ben strutturato ed organizzato e ne rende facile la comprensione.</w:t>
+      </w:r>
+    </w:p>
+    <w:p>
+      <w:pPr>
+        <w:spacing w:after="0"/>
+        <w:ind w:left="709"/>
+        <w:rPr>
+          <w:rFonts w:ascii="Arial Narrow" w:hAnsi="Arial Narrow"/>
+        </w:rPr>
+      </w:pPr>
     </w:p>
     <w:sectPr>
       <w:pgSz w:w="11906" w:h="16838"/>

</xml_diff>